<commit_message>
criação do CSU09 - Manter Fornecedor
</commit_message>
<xml_diff>
--- a/Requisitos/descricao_casos_de_uso/nivel_sistema/CSU06 - Manter Locais.docx
+++ b/Requisitos/descricao_casos_de_uso/nivel_sistema/CSU06 - Manter Locais.docx
@@ -399,7 +399,7 @@
                 <w:color w:val="ff0000"/>
                 <w:rtl w:val="0"/>
               </w:rPr>
-              <w:t xml:space="preserve">CSU09 - Autenticar Usuário</w:t>
+              <w:t xml:space="preserve">CSU17 - Autenticar Pessoa</w:t>
             </w:r>
             <w:r>
               <w:rPr>
@@ -3900,7 +3900,7 @@
 
 <file path=customXML/item1.xml><?xml version="1.0" encoding="utf-8"?>
 <go:gDocsCustomXmlDataStorage xmlns:go="http://customooxmlschemas.google.com/" xmlns:r="http://schemas.openxmlformats.org/officeDocument/2006/relationships">
-  <go:docsCustomData xmlns:go="http://customooxmlschemas.google.com/" roundtripDataSignature="AMtx7mgPcOgA4dVpDQJ5N4nk+HnQivYGDA==">AMUW2mUc7pz7GpaDId+owRg6eFjByBGrP0bpDlzW8LuL5r/dr9Rc1q3HeLqVjkxaEKDFMXE9juC7hLCxbL+W16ag3lmnkJjyPdxAr/SN0ki5tei1MMT5NgE=</go:docsCustomData>
+  <go:docsCustomData xmlns:go="http://customooxmlschemas.google.com/" roundtripDataSignature="AMtx7mgPcOgA4dVpDQJ5N4nk+HnQivYGDA==">AMUW2mUXJqAFWlrABqV/a3VeD379RUGDe7a6EQy922L+3clG3WA3xGBlQTYv65Fp7DAeb0qrh5XtUrRdgqmabl720ntZDv4Y67bYcFCUNmjVBVNXK/kOABk=</go:docsCustomData>
 </go:gDocsCustomXmlDataStorage>
 </file>
 

</xml_diff>